<commit_message>
Converting Word documents to MarkDown: "2008-03 02 Fundamental Principles Spec Part A Project Summary": Manually checking differences between rendered MarkDown and Word document. Check if markup looks ok.
</commit_message>
<xml_diff>
--- a/4. Out of Scope/2. Done/2008-03 02 Fundamental Principles Spec Part A Project Summary.docx
+++ b/4. Out of Scope/2. Done/2008-03 02 Fundamental Principles Spec Part A Project Summary.docx
@@ -1,6 +1,6 @@
 
 <file path=word/document.xml><?xml version="1.0" encoding="utf-8"?>
-<w:document xmlns:wpc="http://schemas.microsoft.com/office/word/2010/wordprocessingCanvas" xmlns:cx="http://schemas.microsoft.com/office/drawing/2014/chartex" xmlns:cx1="http://schemas.microsoft.com/office/drawing/2015/9/8/chartex" xmlns:cx2="http://schemas.microsoft.com/office/drawing/2015/10/21/chartex" xmlns:cx3="http://schemas.microsoft.com/office/drawing/2016/5/9/chartex" xmlns:cx4="http://schemas.microsoft.com/office/drawing/2016/5/10/chartex" xmlns:cx5="http://schemas.microsoft.com/office/drawing/2016/5/11/chartex" xmlns:cx6="http://schemas.microsoft.com/office/drawing/2016/5/12/chartex" xmlns:cx7="http://schemas.microsoft.com/office/drawing/2016/5/13/chartex" xmlns:cx8="http://schemas.microsoft.com/office/drawing/2016/5/14/chartex" xmlns:mc="http://schemas.openxmlformats.org/markup-compatibility/2006" xmlns:aink="http://schemas.microsoft.com/office/drawing/2016/ink" xmlns:am3d="http://schemas.microsoft.com/office/drawing/2017/model3d" xmlns:o="urn:schemas-microsoft-com:office:office" xmlns:r="http://schemas.openxmlformats.org/officeDocument/2006/relationships" xmlns:m="http://schemas.openxmlformats.org/officeDocument/2006/math" xmlns:v="urn:schemas-microsoft-com:vml" xmlns:wp14="http://schemas.microsoft.com/office/word/2010/wordprocessingDrawing" xmlns:wp="http://schemas.openxmlformats.org/drawingml/2006/wordprocessingDrawing" xmlns:w10="urn:schemas-microsoft-com:office:word" xmlns:w="http://schemas.openxmlformats.org/wordprocessingml/2006/main" xmlns:w14="http://schemas.microsoft.com/office/word/2010/wordml" xmlns:w15="http://schemas.microsoft.com/office/word/2012/wordml" xmlns:w16cid="http://schemas.microsoft.com/office/word/2016/wordml/cid" xmlns:w16se="http://schemas.microsoft.com/office/word/2015/wordml/symex" xmlns:wpg="http://schemas.microsoft.com/office/word/2010/wordprocessingGroup" xmlns:wpi="http://schemas.microsoft.com/office/word/2010/wordprocessingInk" xmlns:wne="http://schemas.microsoft.com/office/word/2006/wordml" xmlns:wps="http://schemas.microsoft.com/office/word/2010/wordprocessingShape" mc:Ignorable="w14 w15 w16se w16cid wp14">
+<w:document xmlns:wpc="http://schemas.microsoft.com/office/word/2010/wordprocessingCanvas" xmlns:cx="http://schemas.microsoft.com/office/drawing/2014/chartex" xmlns:cx1="http://schemas.microsoft.com/office/drawing/2015/9/8/chartex" xmlns:cx2="http://schemas.microsoft.com/office/drawing/2015/10/21/chartex" xmlns:cx3="http://schemas.microsoft.com/office/drawing/2016/5/9/chartex" xmlns:cx4="http://schemas.microsoft.com/office/drawing/2016/5/10/chartex" xmlns:cx5="http://schemas.microsoft.com/office/drawing/2016/5/11/chartex" xmlns:cx6="http://schemas.microsoft.com/office/drawing/2016/5/12/chartex" xmlns:cx7="http://schemas.microsoft.com/office/drawing/2016/5/13/chartex" xmlns:cx8="http://schemas.microsoft.com/office/drawing/2016/5/14/chartex" xmlns:mc="http://schemas.openxmlformats.org/markup-compatibility/2006" xmlns:aink="http://schemas.microsoft.com/office/drawing/2016/ink" xmlns:am3d="http://schemas.microsoft.com/office/drawing/2017/model3d" xmlns:o="urn:schemas-microsoft-com:office:office" xmlns:r="http://schemas.openxmlformats.org/officeDocument/2006/relationships" xmlns:m="http://schemas.openxmlformats.org/officeDocument/2006/math" xmlns:v="urn:schemas-microsoft-com:vml" xmlns:wp14="http://schemas.microsoft.com/office/word/2010/wordprocessingDrawing" xmlns:wp="http://schemas.openxmlformats.org/drawingml/2006/wordprocessingDrawing" xmlns:w10="urn:schemas-microsoft-com:office:word" xmlns:w="http://schemas.openxmlformats.org/wordprocessingml/2006/main" xmlns:w14="http://schemas.microsoft.com/office/word/2010/wordml" xmlns:w15="http://schemas.microsoft.com/office/word/2012/wordml" xmlns:w16cex="http://schemas.microsoft.com/office/word/2018/wordml/cex" xmlns:w16cid="http://schemas.microsoft.com/office/word/2016/wordml/cid" xmlns:w16="http://schemas.microsoft.com/office/word/2018/wordml" xmlns:w16se="http://schemas.microsoft.com/office/word/2015/wordml/symex" xmlns:wpg="http://schemas.microsoft.com/office/word/2010/wordprocessingGroup" xmlns:wpi="http://schemas.microsoft.com/office/word/2010/wordprocessingInk" xmlns:wne="http://schemas.microsoft.com/office/word/2006/wordml" xmlns:wps="http://schemas.microsoft.com/office/word/2010/wordprocessingShape" mc:Ignorable="w14 w15 w16se w16cid w16 w16cex wp14">
   <w:background w:color="000000"/>
   <w:body>
     <w:p>
@@ -14,7 +14,9 @@
         <w:t xml:space="preserve"> Plan</w:t>
       </w:r>
       <w:r>
-        <w:br/>
+        <w:t xml:space="preserve"> | </w:t>
+      </w:r>
+      <w:r>
         <w:t xml:space="preserve">Fundamental </w:t>
       </w:r>
       <w:r>
@@ -33,11 +35,13 @@
         <w:t>A</w:t>
       </w:r>
       <w:r>
-        <w:br/>
+        <w:t xml:space="preserve"> | </w:t>
+      </w:r>
+      <w:r>
         <w:t>2008-03</w:t>
       </w:r>
       <w:r>
-        <w:br/>
+        <w:t xml:space="preserve"> | </w:t>
       </w:r>
       <w:r>
         <w:t xml:space="preserve">Project </w:t>
@@ -46,68 +50,6 @@
         <w:t>Summary</w:t>
       </w:r>
     </w:p>
-    <w:p/>
-    <w:p>
-      <w:pPr>
-        <w:ind w:left="284"/>
-        <w:rPr>
-          <w:i/>
-          <w:iCs/>
-          <w:sz w:val="20"/>
-        </w:rPr>
-      </w:pPr>
-      <w:r>
-        <w:rPr>
-          <w:i/>
-          <w:iCs/>
-          <w:sz w:val="20"/>
-        </w:rPr>
-        <w:t>Author: J</w:t>
-      </w:r>
-      <w:r>
-        <w:rPr>
-          <w:i/>
-          <w:iCs/>
-          <w:sz w:val="20"/>
-        </w:rPr>
-        <w:t>J</w:t>
-      </w:r>
-      <w:r>
-        <w:rPr>
-          <w:i/>
-          <w:iCs/>
-          <w:sz w:val="20"/>
-        </w:rPr>
-        <w:t xml:space="preserve"> van Zon</w:t>
-      </w:r>
-    </w:p>
-    <w:p>
-      <w:pPr>
-        <w:ind w:left="284"/>
-        <w:rPr>
-          <w:i/>
-          <w:iCs/>
-          <w:sz w:val="20"/>
-        </w:rPr>
-      </w:pPr>
-      <w:r>
-        <w:rPr>
-          <w:i/>
-          <w:iCs/>
-          <w:sz w:val="20"/>
-        </w:rPr>
-        <w:t>Location: Oosterhout</w:t>
-      </w:r>
-      <w:r>
-        <w:rPr>
-          <w:i/>
-          <w:iCs/>
-          <w:sz w:val="20"/>
-        </w:rPr>
-        <w:t>, The Netherlands</w:t>
-      </w:r>
-    </w:p>
-    <w:p/>
     <w:p>
       <w:pPr>
         <w:pStyle w:val="Heading3"/>
@@ -161,7 +103,13 @@
         <w:t xml:space="preserve">for </w:t>
       </w:r>
       <w:r>
-        <w:t xml:space="preserve">the new </w:t>
+        <w:t xml:space="preserve">the </w:t>
+      </w:r>
+      <w:r>
+        <w:t>Circle</w:t>
+      </w:r>
+      <w:r>
+        <w:t xml:space="preserve"> </w:t>
       </w:r>
       <w:r>
         <w:t xml:space="preserve">programming </w:t>
@@ -307,9 +255,9 @@
       </w:pPr>
       <w:smartTag w:uri="urn:schemas-microsoft-com:office:smarttags" w:element="date">
         <w:smartTagPr>
+          <w:attr w:name="Month" w:val="3"/>
+          <w:attr w:name="Day" w:val="5"/>
           <w:attr w:name="Year" w:val="2008"/>
-          <w:attr w:name="Day" w:val="5"/>
-          <w:attr w:name="Month" w:val="3"/>
         </w:smartTagPr>
         <w:r>
           <w:t xml:space="preserve">March 5, </w:t>
@@ -326,9 +274,9 @@
       </w:r>
       <w:smartTag w:uri="urn:schemas-microsoft-com:office:smarttags" w:element="date">
         <w:smartTagPr>
+          <w:attr w:name="Month" w:val="4"/>
+          <w:attr w:name="Day" w:val="13"/>
           <w:attr w:name="Year" w:val="2008"/>
-          <w:attr w:name="Day" w:val="13"/>
-          <w:attr w:name="Month" w:val="4"/>
         </w:smartTagPr>
         <w:r>
           <w:t>April 13, 2008</w:t>
@@ -348,7 +296,14 @@
         <w:ind w:left="284"/>
       </w:pPr>
       <w:r>
-        <w:t xml:space="preserve">66 ¾ </w:t>
+        <w:rPr>
+          <w:b/>
+          <w:bCs/>
+        </w:rPr>
+        <w:t>66 ¾</w:t>
+      </w:r>
+      <w:r>
+        <w:t xml:space="preserve"> </w:t>
       </w:r>
       <w:r>
         <w:t>hours of work</w:t>
@@ -386,7 +341,13 @@
         <w:t xml:space="preserve">for </w:t>
       </w:r>
       <w:r>
-        <w:t xml:space="preserve">the new </w:t>
+        <w:t xml:space="preserve">the </w:t>
+      </w:r>
+      <w:r>
+        <w:t>Circle</w:t>
+      </w:r>
+      <w:r>
+        <w:t xml:space="preserve"> </w:t>
       </w:r>
       <w:r>
         <w:t>programming</w:t>
@@ -473,8 +434,6 @@
         </w:rPr>
         <w:t>ors</w:t>
       </w:r>
-      <w:bookmarkStart w:id="0" w:name="_GoBack"/>
-      <w:bookmarkEnd w:id="0"/>
     </w:p>
     <w:p>
       <w:pPr>
@@ -1222,6 +1181,11 @@
     </w:p>
     <w:p>
       <w:pPr>
+        <w:ind w:left="568"/>
+      </w:pPr>
+    </w:p>
+    <w:p>
+      <w:pPr>
         <w:ind w:left="852"/>
       </w:pPr>
       <w:r>
@@ -1263,6 +1227,11 @@
     </w:p>
     <w:p>
       <w:pPr>
+        <w:ind w:left="852"/>
+      </w:pPr>
+    </w:p>
+    <w:p>
+      <w:pPr>
         <w:ind w:left="568"/>
       </w:pPr>
       <w:r>
@@ -1276,6 +1245,11 @@
       <w:pPr>
         <w:ind w:left="568"/>
       </w:pPr>
+    </w:p>
+    <w:p>
+      <w:pPr>
+        <w:ind w:left="568"/>
+      </w:pPr>
       <w:r>
         <w:t>3. Document Generic, No Generat</w:t>
       </w:r>
@@ -1287,6 +1261,11 @@
       <w:pPr>
         <w:ind w:left="568"/>
       </w:pPr>
+    </w:p>
+    <w:p>
+      <w:pPr>
+        <w:ind w:left="568"/>
+      </w:pPr>
       <w:r>
         <w:t xml:space="preserve">4. Finish articles Small Base </w:t>
       </w:r>
@@ -1336,12 +1315,22 @@
       <w:pPr>
         <w:ind w:left="568"/>
       </w:pPr>
+    </w:p>
+    <w:p>
+      <w:pPr>
+        <w:ind w:left="568"/>
+      </w:pPr>
       <w:r>
         <w:t>6. Document the articles:</w:t>
       </w:r>
     </w:p>
     <w:p>
       <w:pPr>
+        <w:ind w:left="568"/>
+      </w:pPr>
+    </w:p>
+    <w:p>
+      <w:pPr>
         <w:ind w:left="852"/>
       </w:pPr>
       <w:r>
@@ -1358,6 +1347,11 @@
     </w:p>
     <w:p>
       <w:pPr>
+        <w:ind w:left="852"/>
+      </w:pPr>
+    </w:p>
+    <w:p>
+      <w:pPr>
         <w:ind w:left="568"/>
       </w:pPr>
       <w:r>
@@ -1366,6 +1360,11 @@
     </w:p>
     <w:p>
       <w:pPr>
+        <w:ind w:left="568"/>
+      </w:pPr>
+    </w:p>
+    <w:p>
+      <w:pPr>
         <w:ind w:left="852"/>
       </w:pPr>
       <w:r>
@@ -1504,7 +1503,6 @@
         <w:t>- User Interface Not Procedure Oriented</w:t>
       </w:r>
     </w:p>
-    <w:p/>
     <w:sectPr>
       <w:pgSz w:w="12240" w:h="15840"/>
       <w:pgMar w:top="1440" w:right="1800" w:bottom="1440" w:left="1800" w:header="708" w:footer="708" w:gutter="0"/>
@@ -1536,7 +1534,7 @@
 </file>
 
 <file path=word/numbering.xml><?xml version="1.0" encoding="utf-8"?>
-<w:numbering xmlns:wpc="http://schemas.microsoft.com/office/word/2010/wordprocessingCanvas" xmlns:cx="http://schemas.microsoft.com/office/drawing/2014/chartex" xmlns:cx1="http://schemas.microsoft.com/office/drawing/2015/9/8/chartex" xmlns:cx2="http://schemas.microsoft.com/office/drawing/2015/10/21/chartex" xmlns:cx3="http://schemas.microsoft.com/office/drawing/2016/5/9/chartex" xmlns:cx4="http://schemas.microsoft.com/office/drawing/2016/5/10/chartex" xmlns:cx5="http://schemas.microsoft.com/office/drawing/2016/5/11/chartex" xmlns:cx6="http://schemas.microsoft.com/office/drawing/2016/5/12/chartex" xmlns:cx7="http://schemas.microsoft.com/office/drawing/2016/5/13/chartex" xmlns:cx8="http://schemas.microsoft.com/office/drawing/2016/5/14/chartex" xmlns:mc="http://schemas.openxmlformats.org/markup-compatibility/2006" xmlns:aink="http://schemas.microsoft.com/office/drawing/2016/ink" xmlns:am3d="http://schemas.microsoft.com/office/drawing/2017/model3d" xmlns:o="urn:schemas-microsoft-com:office:office" xmlns:r="http://schemas.openxmlformats.org/officeDocument/2006/relationships" xmlns:m="http://schemas.openxmlformats.org/officeDocument/2006/math" xmlns:v="urn:schemas-microsoft-com:vml" xmlns:wp14="http://schemas.microsoft.com/office/word/2010/wordprocessingDrawing" xmlns:wp="http://schemas.openxmlformats.org/drawingml/2006/wordprocessingDrawing" xmlns:w10="urn:schemas-microsoft-com:office:word" xmlns:w="http://schemas.openxmlformats.org/wordprocessingml/2006/main" xmlns:w14="http://schemas.microsoft.com/office/word/2010/wordml" xmlns:w15="http://schemas.microsoft.com/office/word/2012/wordml" xmlns:w16cid="http://schemas.microsoft.com/office/word/2016/wordml/cid" xmlns:w16se="http://schemas.microsoft.com/office/word/2015/wordml/symex" xmlns:wpg="http://schemas.microsoft.com/office/word/2010/wordprocessingGroup" xmlns:wpi="http://schemas.microsoft.com/office/word/2010/wordprocessingInk" xmlns:wne="http://schemas.microsoft.com/office/word/2006/wordml" xmlns:wps="http://schemas.microsoft.com/office/word/2010/wordprocessingShape" mc:Ignorable="w14 w15 w16se w16cid wp14">
+<w:numbering xmlns:wpc="http://schemas.microsoft.com/office/word/2010/wordprocessingCanvas" xmlns:cx="http://schemas.microsoft.com/office/drawing/2014/chartex" xmlns:cx1="http://schemas.microsoft.com/office/drawing/2015/9/8/chartex" xmlns:cx2="http://schemas.microsoft.com/office/drawing/2015/10/21/chartex" xmlns:cx3="http://schemas.microsoft.com/office/drawing/2016/5/9/chartex" xmlns:cx4="http://schemas.microsoft.com/office/drawing/2016/5/10/chartex" xmlns:cx5="http://schemas.microsoft.com/office/drawing/2016/5/11/chartex" xmlns:cx6="http://schemas.microsoft.com/office/drawing/2016/5/12/chartex" xmlns:cx7="http://schemas.microsoft.com/office/drawing/2016/5/13/chartex" xmlns:cx8="http://schemas.microsoft.com/office/drawing/2016/5/14/chartex" xmlns:mc="http://schemas.openxmlformats.org/markup-compatibility/2006" xmlns:aink="http://schemas.microsoft.com/office/drawing/2016/ink" xmlns:am3d="http://schemas.microsoft.com/office/drawing/2017/model3d" xmlns:o="urn:schemas-microsoft-com:office:office" xmlns:r="http://schemas.openxmlformats.org/officeDocument/2006/relationships" xmlns:m="http://schemas.openxmlformats.org/officeDocument/2006/math" xmlns:v="urn:schemas-microsoft-com:vml" xmlns:wp14="http://schemas.microsoft.com/office/word/2010/wordprocessingDrawing" xmlns:wp="http://schemas.openxmlformats.org/drawingml/2006/wordprocessingDrawing" xmlns:w10="urn:schemas-microsoft-com:office:word" xmlns:w="http://schemas.openxmlformats.org/wordprocessingml/2006/main" xmlns:w14="http://schemas.microsoft.com/office/word/2010/wordml" xmlns:w15="http://schemas.microsoft.com/office/word/2012/wordml" xmlns:w16cex="http://schemas.microsoft.com/office/word/2018/wordml/cex" xmlns:w16cid="http://schemas.microsoft.com/office/word/2016/wordml/cid" xmlns:w16="http://schemas.microsoft.com/office/word/2018/wordml" xmlns:w16se="http://schemas.microsoft.com/office/word/2015/wordml/symex" xmlns:wpg="http://schemas.microsoft.com/office/word/2010/wordprocessingGroup" xmlns:wpi="http://schemas.microsoft.com/office/word/2010/wordprocessingInk" xmlns:wne="http://schemas.microsoft.com/office/word/2006/wordml" xmlns:wps="http://schemas.microsoft.com/office/word/2010/wordprocessingShape" mc:Ignorable="w14 w15 w16se w16cid w16 w16cex wp14">
   <w:abstractNum w:abstractNumId="0" w15:restartNumberingAfterBreak="0">
     <w:nsid w:val="FFFFFF7C"/>
     <w:multiLevelType w:val="singleLevel"/>
@@ -2185,7 +2183,7 @@
 </file>
 
 <file path=word/styles.xml><?xml version="1.0" encoding="utf-8"?>
-<w:styles xmlns:mc="http://schemas.openxmlformats.org/markup-compatibility/2006" xmlns:r="http://schemas.openxmlformats.org/officeDocument/2006/relationships" xmlns:w="http://schemas.openxmlformats.org/wordprocessingml/2006/main" xmlns:w14="http://schemas.microsoft.com/office/word/2010/wordml" xmlns:w15="http://schemas.microsoft.com/office/word/2012/wordml" xmlns:w16cid="http://schemas.microsoft.com/office/word/2016/wordml/cid" xmlns:w16se="http://schemas.microsoft.com/office/word/2015/wordml/symex" mc:Ignorable="w14 w15 w16se w16cid">
+<w:styles xmlns:mc="http://schemas.openxmlformats.org/markup-compatibility/2006" xmlns:r="http://schemas.openxmlformats.org/officeDocument/2006/relationships" xmlns:w="http://schemas.openxmlformats.org/wordprocessingml/2006/main" xmlns:w14="http://schemas.microsoft.com/office/word/2010/wordml" xmlns:w15="http://schemas.microsoft.com/office/word/2012/wordml" xmlns:w16cex="http://schemas.microsoft.com/office/word/2018/wordml/cex" xmlns:w16cid="http://schemas.microsoft.com/office/word/2016/wordml/cid" xmlns:w16="http://schemas.microsoft.com/office/word/2018/wordml" xmlns:w16se="http://schemas.microsoft.com/office/word/2015/wordml/symex" mc:Ignorable="w14 w15 w16se w16cid w16 w16cex">
   <w:docDefaults>
     <w:rPrDefault>
       <w:rPr>

</xml_diff>